<commit_message>
added api-key.json and gitignored it
</commit_message>
<xml_diff>
--- a/YouTubeCloneApp_UserStories.docx
+++ b/YouTubeCloneApp_UserStories.docx
@@ -360,15 +360,17 @@
         <w:rPr>
           <w:noProof w:val="0"/>
           <w:lang w:val="en-US"/>
-          <w:rFonts w:ascii="Calibri" w:cs="Calibri" w:eastAsia="Calibri" w:hAnsi="Calibri"/>
-          <w:sz w:val="22"/>
-          <w:szCs w:val="22"/>
-        </w:rPr>
-      </w:pPr>
-      <w:r>
-        <w:rPr>
-          <w:noProof w:val="0"/>
-          <w:lang w:val="en-US"/>
+          <w:highlight w:val="green"/>
+          <w:rFonts w:ascii="Calibri" w:cs="Calibri" w:eastAsia="Calibri" w:hAnsi="Calibri"/>
+          <w:sz w:val="22"/>
+          <w:szCs w:val="22"/>
+        </w:rPr>
+      </w:pPr>
+      <w:r>
+        <w:rPr>
+          <w:noProof w:val="0"/>
+          <w:lang w:val="en-US"/>
+          <w:highlight w:val="green"/>
           <w:rFonts w:ascii="Calibri" w:cs="Calibri" w:eastAsia="Calibri" w:hAnsi="Calibri"/>
           <w:sz w:val="22"/>
           <w:szCs w:val="22"/>

</xml_diff>